<commit_message>
cambios de institucion educativa
</commit_message>
<xml_diff>
--- a/Proyecto git.docx
+++ b/Proyecto git.docx
@@ -87,6 +87,90 @@
         </w:rPr>
         <w:t>ROSA QUILINDO</w:t>
       </w:r>
+    </w:p>
+    <w:p>
+      <w:pPr>
+        <w:jc w:val="center"/>
+        <w:rPr>
+          <w:lang w:val="es-ES"/>
+        </w:rPr>
+      </w:pPr>
+    </w:p>
+    <w:p>
+      <w:pPr>
+        <w:jc w:val="center"/>
+        <w:rPr>
+          <w:lang w:val="es-ES"/>
+        </w:rPr>
+      </w:pPr>
+    </w:p>
+    <w:p>
+      <w:pPr>
+        <w:jc w:val="center"/>
+        <w:rPr>
+          <w:lang w:val="es-ES"/>
+        </w:rPr>
+      </w:pPr>
+    </w:p>
+    <w:p>
+      <w:pPr>
+        <w:jc w:val="center"/>
+        <w:rPr>
+          <w:lang w:val="es-ES"/>
+        </w:rPr>
+      </w:pPr>
+    </w:p>
+    <w:p>
+      <w:pPr>
+        <w:jc w:val="center"/>
+        <w:rPr>
+          <w:lang w:val="es-ES"/>
+        </w:rPr>
+      </w:pPr>
+    </w:p>
+    <w:p>
+      <w:pPr>
+        <w:jc w:val="center"/>
+        <w:rPr>
+          <w:lang w:val="es-ES"/>
+        </w:rPr>
+      </w:pPr>
+    </w:p>
+    <w:p>
+      <w:pPr>
+        <w:jc w:val="center"/>
+        <w:rPr>
+          <w:lang w:val="es-ES"/>
+        </w:rPr>
+      </w:pPr>
+      <w:r>
+        <w:rPr>
+          <w:lang w:val="es-ES"/>
+        </w:rPr>
+        <w:t>SERVICIO NACIONAL DE APRENDIZAJE “SENA”</w:t>
+      </w:r>
+    </w:p>
+    <w:p>
+      <w:pPr>
+        <w:jc w:val="center"/>
+        <w:rPr>
+          <w:lang w:val="es-ES"/>
+        </w:rPr>
+      </w:pPr>
+      <w:r>
+        <w:rPr>
+          <w:lang w:val="es-ES"/>
+        </w:rPr>
+        <w:t>CAUCA</w:t>
+      </w:r>
+    </w:p>
+    <w:p>
+      <w:pPr>
+        <w:jc w:val="center"/>
+        <w:rPr>
+          <w:lang w:val="es-ES"/>
+        </w:rPr>
+      </w:pPr>
       <w:bookmarkStart w:id="0" w:name="_GoBack"/>
       <w:bookmarkEnd w:id="0"/>
     </w:p>

</xml_diff>